<commit_message>
Update made by hritik in first.docx for the forst time
</commit_message>
<xml_diff>
--- a/first.docx
+++ b/first.docx
@@ -14,6 +14,40 @@
         </w:rPr>
         <w:t>My first</w:t>
       </w:r>
+    </w:p>
+    <w:p>
+      <w:pPr>
+        <w:rPr>
+          <w:lang w:val="en-GB"/>
+        </w:rPr>
+      </w:pPr>
+    </w:p>
+    <w:p>
+      <w:pPr>
+        <w:rPr>
+          <w:lang w:val="en-GB"/>
+        </w:rPr>
+      </w:pPr>
+    </w:p>
+    <w:p>
+      <w:pPr>
+        <w:rPr>
+          <w:lang w:val="en-GB"/>
+        </w:rPr>
+      </w:pPr>
+      <w:r>
+        <w:rPr>
+          <w:lang w:val="en-GB"/>
+        </w:rPr>
+        <w:t>Now updating</w:t>
+      </w:r>
+    </w:p>
+    <w:p>
+      <w:pPr>
+        <w:rPr>
+          <w:lang w:val="en-GB"/>
+        </w:rPr>
+      </w:pPr>
       <w:bookmarkStart w:id="0" w:name="_GoBack"/>
       <w:bookmarkEnd w:id="0"/>
     </w:p>

</xml_diff>

<commit_message>
made changes to first.docx for the 2nd time
</commit_message>
<xml_diff>
--- a/first.docx
+++ b/first.docx
@@ -48,6 +48,26 @@
           <w:lang w:val="en-GB"/>
         </w:rPr>
       </w:pPr>
+    </w:p>
+    <w:p>
+      <w:pPr>
+        <w:rPr>
+          <w:lang w:val="en-GB"/>
+        </w:rPr>
+      </w:pPr>
+    </w:p>
+    <w:p>
+      <w:pPr>
+        <w:rPr>
+          <w:lang w:val="en-GB"/>
+        </w:rPr>
+      </w:pPr>
+      <w:r>
+        <w:rPr>
+          <w:lang w:val="en-GB"/>
+        </w:rPr>
+        <w:t>Updating for the second time</w:t>
+      </w:r>
       <w:bookmarkStart w:id="0" w:name="_GoBack"/>
       <w:bookmarkEnd w:id="0"/>
     </w:p>

</xml_diff>